<commit_message>
Modelo de presión isovolumica
</commit_message>
<xml_diff>
--- a/2. PRESION SISTOLICA/informe.docx
+++ b/2. PRESION SISTOLICA/informe.docx
@@ -40,21 +40,7 @@
         <w:rPr>
           <w:rFonts w:ascii="Arial" w:hAnsi="Arial" w:cs="Arial"/>
         </w:rPr>
-        <w:t xml:space="preserve">Davis </w:t>
-      </w:r>
-      <w:proofErr w:type="spellStart"/>
-      <w:r>
-        <w:rPr>
-          <w:rFonts w:ascii="Arial" w:hAnsi="Arial" w:cs="Arial"/>
-        </w:rPr>
-        <w:t>Bremdow</w:t>
-      </w:r>
-      <w:proofErr w:type="spellEnd"/>
-      <w:r>
-        <w:rPr>
-          <w:rFonts w:ascii="Arial" w:hAnsi="Arial" w:cs="Arial"/>
-        </w:rPr>
-        <w:t xml:space="preserve"> </w:t>
+        <w:t xml:space="preserve">Davis Bremdow </w:t>
       </w:r>
       <w:r>
         <w:rPr>
@@ -121,37 +107,8 @@
         <w:rPr>
           <w:rFonts w:ascii="Arial" w:hAnsi="Arial" w:cs="Arial"/>
         </w:rPr>
-        <w:t xml:space="preserve">Para el procesamiento de los datos en formato </w:t>
-      </w:r>
-      <w:proofErr w:type="spellStart"/>
-      <w:r>
-        <w:rPr>
-          <w:rFonts w:ascii="Arial" w:hAnsi="Arial" w:cs="Arial"/>
-        </w:rPr>
-        <w:t>csv</w:t>
-      </w:r>
-      <w:proofErr w:type="spellEnd"/>
-      <w:r>
-        <w:rPr>
-          <w:rFonts w:ascii="Arial" w:hAnsi="Arial" w:cs="Arial"/>
-        </w:rPr>
-        <w:t xml:space="preserve"> obtenidos del módulo </w:t>
-      </w:r>
-      <w:proofErr w:type="spellStart"/>
-      <w:r>
-        <w:rPr>
-          <w:rFonts w:ascii="Arial" w:hAnsi="Arial" w:cs="Arial"/>
-        </w:rPr>
-        <w:t>neulog</w:t>
-      </w:r>
-      <w:proofErr w:type="spellEnd"/>
-      <w:r>
-        <w:rPr>
-          <w:rFonts w:ascii="Arial" w:hAnsi="Arial" w:cs="Arial"/>
-        </w:rPr>
-        <w:t xml:space="preserve">, se hizo uso de Matlab mediante la generación de un archivo de texto con los datos de presión obtenidos, para esto se hizo uso de la función </w:t>
-      </w:r>
-      <w:proofErr w:type="spellStart"/>
+        <w:t xml:space="preserve">Para el procesamiento de los datos en formato csv obtenidos del módulo neulog, se hizo uso de Matlab mediante la generación de un archivo de texto con los datos de presión obtenidos, para esto se hizo uso de la función </w:t>
+      </w:r>
       <w:r>
         <w:rPr>
           <w:rFonts w:ascii="Arial" w:hAnsi="Arial" w:cs="Arial"/>
@@ -160,7 +117,6 @@
         </w:rPr>
         <w:t>importdata</w:t>
       </w:r>
-      <w:proofErr w:type="spellEnd"/>
       <w:r>
         <w:rPr>
           <w:rFonts w:ascii="Arial" w:hAnsi="Arial" w:cs="Arial"/>
@@ -187,21 +143,7 @@
         <w:rPr>
           <w:rFonts w:ascii="Arial" w:hAnsi="Arial" w:cs="Arial"/>
         </w:rPr>
-        <w:t xml:space="preserve">Con los datos cargados se </w:t>
-      </w:r>
-      <w:proofErr w:type="spellStart"/>
-      <w:r>
-        <w:rPr>
-          <w:rFonts w:ascii="Arial" w:hAnsi="Arial" w:cs="Arial"/>
-        </w:rPr>
-        <w:t>realizo</w:t>
-      </w:r>
-      <w:proofErr w:type="spellEnd"/>
-      <w:r>
-        <w:rPr>
-          <w:rFonts w:ascii="Arial" w:hAnsi="Arial" w:cs="Arial"/>
-        </w:rPr>
-        <w:t xml:space="preserve"> el ploteo </w:t>
+        <w:t xml:space="preserve">Con los datos cargados se realizo el ploteo </w:t>
       </w:r>
       <w:proofErr w:type="gramStart"/>
       <w:r>
@@ -236,6 +178,7 @@
       <w:r>
         <w:rPr>
           <w:rFonts w:ascii="Arial" w:hAnsi="Arial" w:cs="Arial"/>
+          <w:noProof/>
         </w:rPr>
         <w:drawing>
           <wp:inline distT="0" distB="0" distL="0" distR="0" wp14:anchorId="3990385E" wp14:editId="72016A3F">
@@ -298,6 +241,7 @@
       <w:r>
         <w:rPr>
           <w:rFonts w:ascii="Arial" w:hAnsi="Arial" w:cs="Arial"/>
+          <w:noProof/>
         </w:rPr>
         <w:drawing>
           <wp:inline distT="0" distB="0" distL="0" distR="0" wp14:anchorId="2CBE8BD5" wp14:editId="510DBD31">
@@ -338,6 +282,7 @@
       <w:r>
         <w:rPr>
           <w:rFonts w:ascii="Arial" w:hAnsi="Arial" w:cs="Arial"/>
+          <w:noProof/>
         </w:rPr>
         <w:drawing>
           <wp:inline distT="0" distB="0" distL="0" distR="0" wp14:anchorId="3F224ED2" wp14:editId="2236B265">
@@ -431,32 +376,14 @@
           <w:b/>
           <w:bCs/>
         </w:rPr>
-        <w:t xml:space="preserve">Uso de filtro </w:t>
-      </w:r>
-      <w:proofErr w:type="spellStart"/>
+        <w:t xml:space="preserve">Uso de filtro pasabajos </w:t>
+      </w:r>
       <w:r>
         <w:rPr>
           <w:rFonts w:ascii="Arial" w:hAnsi="Arial" w:cs="Arial"/>
           <w:b/>
           <w:bCs/>
         </w:rPr>
-        <w:t>pasabajos</w:t>
-      </w:r>
-      <w:proofErr w:type="spellEnd"/>
-      <w:r>
-        <w:rPr>
-          <w:rFonts w:ascii="Arial" w:hAnsi="Arial" w:cs="Arial"/>
-          <w:b/>
-          <w:bCs/>
-        </w:rPr>
-        <w:t xml:space="preserve"> </w:t>
-      </w:r>
-      <w:r>
-        <w:rPr>
-          <w:rFonts w:ascii="Arial" w:hAnsi="Arial" w:cs="Arial"/>
-          <w:b/>
-          <w:bCs/>
-        </w:rPr>
         <w:t>para determinar la presión sistólica, media y diastólica</w:t>
       </w:r>
     </w:p>
@@ -477,21 +404,7 @@
         <w:rPr>
           <w:rFonts w:ascii="Arial" w:hAnsi="Arial" w:cs="Arial"/>
         </w:rPr>
-        <w:t xml:space="preserve">la determinación de este tipo de presiones fue necesario el uso de filtro </w:t>
-      </w:r>
-      <w:proofErr w:type="spellStart"/>
-      <w:r>
-        <w:rPr>
-          <w:rFonts w:ascii="Arial" w:hAnsi="Arial" w:cs="Arial"/>
-        </w:rPr>
-        <w:t>pasabajos</w:t>
-      </w:r>
-      <w:proofErr w:type="spellEnd"/>
-      <w:r>
-        <w:rPr>
-          <w:rFonts w:ascii="Arial" w:hAnsi="Arial" w:cs="Arial"/>
-        </w:rPr>
-        <w:t xml:space="preserve"> para eliminar las componentes de alta frecuencia, siendo para el caso particular de la presión arterial mostrada en el anterior punto una frecuencia de corte equivalente a 0.8 para notar un cambio significativo en la señal filtrada.</w:t>
+        <w:t>la determinación de este tipo de presiones fue necesario el uso de filtro pasabajos para eliminar las componentes de alta frecuencia, siendo para el caso particular de la presión arterial mostrada en el anterior punto una frecuencia de corte equivalente a 0.8 para notar un cambio significativo en la señal filtrada.</w:t>
       </w:r>
     </w:p>
     <w:p>
@@ -554,6 +467,7 @@
       <w:r>
         <w:rPr>
           <w:rFonts w:ascii="Arial" w:hAnsi="Arial" w:cs="Arial"/>
+          <w:noProof/>
         </w:rPr>
         <w:drawing>
           <wp:inline distT="0" distB="0" distL="0" distR="0" wp14:anchorId="5C965E3B" wp14:editId="0FA9EC08">
@@ -618,6 +532,7 @@
       <w:r>
         <w:rPr>
           <w:rFonts w:ascii="Arial" w:hAnsi="Arial" w:cs="Arial"/>
+          <w:noProof/>
         </w:rPr>
         <w:drawing>
           <wp:inline distT="0" distB="0" distL="0" distR="0" wp14:anchorId="488EC885" wp14:editId="1AA79D7D">
@@ -839,16 +754,14 @@
         </w:rPr>
         <w:t xml:space="preserve">Rango de datos </w:t>
       </w:r>
-      <w:proofErr w:type="spellStart"/>
       <w:r>
         <w:rPr>
           <w:rFonts w:ascii="Arial" w:hAnsi="Arial" w:cs="Arial"/>
           <w:b/>
           <w:bCs/>
         </w:rPr>
-        <w:t>validos</w:t>
-      </w:r>
-      <w:proofErr w:type="spellEnd"/>
+        <w:t>válidos</w:t>
+      </w:r>
       <w:r>
         <w:rPr>
           <w:rFonts w:ascii="Arial" w:hAnsi="Arial" w:cs="Arial"/>
@@ -882,10 +795,88 @@
     </w:p>
     <w:p>
       <w:pPr>
-        <w:rPr>
-          <w:rFonts w:ascii="Arial" w:hAnsi="Arial" w:cs="Arial"/>
-        </w:rPr>
-      </w:pPr>
+        <w:pStyle w:val="Prrafodelista"/>
+        <w:rPr>
+          <w:rFonts w:ascii="Arial" w:hAnsi="Arial" w:cs="Arial"/>
+        </w:rPr>
+      </w:pPr>
+    </w:p>
+    <w:p>
+      <w:pPr>
+        <w:pStyle w:val="Prrafodelista"/>
+        <w:rPr>
+          <w:rFonts w:ascii="Arial" w:hAnsi="Arial" w:cs="Arial"/>
+        </w:rPr>
+      </w:pPr>
+      <w:r>
+        <w:rPr>
+          <w:rFonts w:ascii="Arial" w:hAnsi="Arial" w:cs="Arial"/>
+        </w:rPr>
+        <w:lastRenderedPageBreak/>
+        <w:drawing>
+          <wp:inline distT="0" distB="0" distL="0" distR="0" wp14:anchorId="676E227C" wp14:editId="7F4E2662">
+            <wp:extent cx="4831080" cy="2605852"/>
+            <wp:effectExtent l="0" t="0" r="7620" b="4445"/>
+            <wp:docPr id="1305796402" name="Imagen 1" descr="Gráfico, Histograma&#10;&#10;Descripción generada automáticamente"/>
+            <wp:cNvGraphicFramePr>
+              <a:graphicFrameLocks xmlns:a="http://schemas.openxmlformats.org/drawingml/2006/main" noChangeAspect="1"/>
+            </wp:cNvGraphicFramePr>
+            <a:graphic xmlns:a="http://schemas.openxmlformats.org/drawingml/2006/main">
+              <a:graphicData uri="http://schemas.openxmlformats.org/drawingml/2006/picture">
+                <pic:pic xmlns:pic="http://schemas.openxmlformats.org/drawingml/2006/picture">
+                  <pic:nvPicPr>
+                    <pic:cNvPr id="1305796402" name="Imagen 1" descr="Gráfico, Histograma&#10;&#10;Descripción generada automáticamente"/>
+                    <pic:cNvPicPr/>
+                  </pic:nvPicPr>
+                  <pic:blipFill>
+                    <a:blip r:embed="rId11"/>
+                    <a:stretch>
+                      <a:fillRect/>
+                    </a:stretch>
+                  </pic:blipFill>
+                  <pic:spPr>
+                    <a:xfrm>
+                      <a:off x="0" y="0"/>
+                      <a:ext cx="4834857" cy="2607889"/>
+                    </a:xfrm>
+                    <a:prstGeom prst="rect">
+                      <a:avLst/>
+                    </a:prstGeom>
+                  </pic:spPr>
+                </pic:pic>
+              </a:graphicData>
+            </a:graphic>
+          </wp:inline>
+        </w:drawing>
+      </w:r>
+    </w:p>
+    <w:p>
+      <w:pPr>
+        <w:pStyle w:val="Prrafodelista"/>
+        <w:rPr>
+          <w:rFonts w:ascii="Arial" w:hAnsi="Arial" w:cs="Arial"/>
+        </w:rPr>
+      </w:pPr>
+    </w:p>
+    <w:p>
+      <w:pPr>
+        <w:pStyle w:val="Prrafodelista"/>
+        <w:rPr>
+          <w:rFonts w:ascii="Arial" w:hAnsi="Arial" w:cs="Arial"/>
+        </w:rPr>
+      </w:pPr>
+      <w:r>
+        <w:rPr>
+          <w:rFonts w:ascii="Arial" w:hAnsi="Arial" w:cs="Arial"/>
+        </w:rPr>
+        <w:t>En la imagen se puede apreciar la estimación de este rango para la primera curva de presión obtenida</w:t>
+      </w:r>
+      <w:r>
+        <w:rPr>
+          <w:rFonts w:ascii="Arial" w:hAnsi="Arial" w:cs="Arial"/>
+        </w:rPr>
+        <w:t>.</w:t>
+      </w:r>
       <w:r>
         <w:rPr>
           <w:rFonts w:ascii="Arial" w:hAnsi="Arial" w:cs="Arial"/>
@@ -925,21 +916,7 @@
         <w:rPr>
           <w:rFonts w:ascii="Arial" w:hAnsi="Arial" w:cs="Arial"/>
         </w:rPr>
-        <w:t xml:space="preserve">Para medir el retardo es necesario tener en cuenta la función y forma en cual fue aplicada el filtro Butterworth, siendo para el caso de esta experiencia que se hizo uso del método </w:t>
-      </w:r>
-      <w:proofErr w:type="spellStart"/>
-      <w:r>
-        <w:rPr>
-          <w:rFonts w:ascii="Arial" w:hAnsi="Arial" w:cs="Arial"/>
-        </w:rPr>
-        <w:t>filtfilt</w:t>
-      </w:r>
-      <w:proofErr w:type="spellEnd"/>
-      <w:r>
-        <w:rPr>
-          <w:rFonts w:ascii="Arial" w:hAnsi="Arial" w:cs="Arial"/>
-        </w:rPr>
-        <w:t xml:space="preserve"> que aplica 2 veces el filtro eliminando el retardo en la señal de entrada, sin </w:t>
+        <w:t xml:space="preserve">Para medir el retardo es necesario tener en cuenta la función y forma en cual fue aplicada el filtro Butterworth, siendo para el caso de esta experiencia que se hizo uso del método filtfilt que aplica 2 veces el filtro eliminando el retardo en la señal de entrada, sin </w:t>
       </w:r>
       <w:proofErr w:type="gramStart"/>
       <w:r>
@@ -1028,6 +1005,7 @@
       <w:r>
         <w:rPr>
           <w:rFonts w:ascii="Arial" w:hAnsi="Arial" w:cs="Arial"/>
+          <w:noProof/>
         </w:rPr>
         <w:drawing>
           <wp:inline distT="0" distB="0" distL="0" distR="0" wp14:anchorId="51DAF969" wp14:editId="4CB6BE55">
@@ -1045,7 +1023,7 @@
                     <pic:cNvPicPr/>
                   </pic:nvPicPr>
                   <pic:blipFill>
-                    <a:blip r:embed="rId11"/>
+                    <a:blip r:embed="rId12"/>
                     <a:stretch>
                       <a:fillRect/>
                     </a:stretch>
@@ -1085,21 +1063,7 @@
         <w:rPr>
           <w:rFonts w:ascii="Arial" w:hAnsi="Arial" w:cs="Arial"/>
         </w:rPr>
-        <w:t xml:space="preserve">El resultado fue la siguiente señal y en la cual se trabajo solo con el tramo ojo de pez en la que se pudieron obtener las mediciones de presión en comparación a la gráfica obtenida mediante el filtro </w:t>
-      </w:r>
-      <w:proofErr w:type="spellStart"/>
-      <w:r>
-        <w:rPr>
-          <w:rFonts w:ascii="Arial" w:hAnsi="Arial" w:cs="Arial"/>
-        </w:rPr>
-        <w:t>pasabajas</w:t>
-      </w:r>
-      <w:proofErr w:type="spellEnd"/>
-      <w:r>
-        <w:rPr>
-          <w:rFonts w:ascii="Arial" w:hAnsi="Arial" w:cs="Arial"/>
-        </w:rPr>
-        <w:t xml:space="preserve"> obteniendo los siguientes valores de presión</w:t>
+        <w:t>El resultado fue la siguiente señal y en la cual se trabajo solo con el tramo ojo de pez en la que se pudieron obtener las mediciones de presión en comparación a la gráfica obtenida mediante el filtro pasabajas obteniendo los siguientes valores de presión</w:t>
       </w:r>
     </w:p>
     <w:p>
@@ -1135,33 +1099,21 @@
         <w:rPr>
           <w:rFonts w:ascii="Arial" w:hAnsi="Arial" w:cs="Arial"/>
         </w:rPr>
-        <w:t xml:space="preserve"> </w:t>
-      </w:r>
-      <w:r>
-        <w:rPr>
-          <w:rFonts w:ascii="Arial" w:hAnsi="Arial" w:cs="Arial"/>
-        </w:rPr>
-        <w:t>107.51</w:t>
-      </w:r>
-    </w:p>
-    <w:p>
-      <w:pPr>
-        <w:pStyle w:val="Prrafodelista"/>
-        <w:rPr>
-          <w:rFonts w:ascii="Arial" w:hAnsi="Arial" w:cs="Arial"/>
-        </w:rPr>
-      </w:pPr>
-      <w:r>
-        <w:rPr>
-          <w:rFonts w:ascii="Arial" w:hAnsi="Arial" w:cs="Arial"/>
-        </w:rPr>
-        <w:t xml:space="preserve">Media: </w:t>
-      </w:r>
-      <w:r>
-        <w:rPr>
-          <w:rFonts w:ascii="Arial" w:hAnsi="Arial" w:cs="Arial"/>
-        </w:rPr>
-        <w:t>95.22</w:t>
+        <w:t xml:space="preserve"> 107.51</w:t>
+      </w:r>
+    </w:p>
+    <w:p>
+      <w:pPr>
+        <w:pStyle w:val="Prrafodelista"/>
+        <w:rPr>
+          <w:rFonts w:ascii="Arial" w:hAnsi="Arial" w:cs="Arial"/>
+        </w:rPr>
+      </w:pPr>
+      <w:r>
+        <w:rPr>
+          <w:rFonts w:ascii="Arial" w:hAnsi="Arial" w:cs="Arial"/>
+        </w:rPr>
+        <w:t>Media: 95.22</w:t>
       </w:r>
     </w:p>
     <w:p>
@@ -1224,6 +1176,7 @@
       <w:r>
         <w:rPr>
           <w:rFonts w:ascii="Arial" w:hAnsi="Arial" w:cs="Arial"/>
+          <w:noProof/>
         </w:rPr>
         <w:drawing>
           <wp:inline distT="0" distB="0" distL="0" distR="0" wp14:anchorId="2FB3439B" wp14:editId="534F0C4E">
@@ -1241,7 +1194,7 @@
                     <pic:cNvPicPr/>
                   </pic:nvPicPr>
                   <pic:blipFill>
-                    <a:blip r:embed="rId12"/>
+                    <a:blip r:embed="rId13"/>
                     <a:stretch>
                       <a:fillRect/>
                     </a:stretch>
@@ -1362,6 +1315,7 @@
       <w:r>
         <w:rPr>
           <w:rFonts w:ascii="Arial" w:hAnsi="Arial" w:cs="Arial"/>
+          <w:noProof/>
         </w:rPr>
         <w:drawing>
           <wp:inline distT="0" distB="0" distL="0" distR="0" wp14:anchorId="3C6FBDE4" wp14:editId="67F50BB5">
@@ -1379,7 +1333,7 @@
                     <pic:cNvPicPr/>
                   </pic:nvPicPr>
                   <pic:blipFill>
-                    <a:blip r:embed="rId13"/>
+                    <a:blip r:embed="rId14"/>
                     <a:stretch>
                       <a:fillRect/>
                     </a:stretch>
@@ -1492,6 +1446,7 @@
       <w:r>
         <w:rPr>
           <w:rFonts w:ascii="Arial" w:hAnsi="Arial" w:cs="Arial"/>
+          <w:noProof/>
         </w:rPr>
         <w:drawing>
           <wp:inline distT="0" distB="0" distL="0" distR="0" wp14:anchorId="1126C768" wp14:editId="6F32470B">
@@ -1509,7 +1464,7 @@
                     <pic:cNvPicPr/>
                   </pic:nvPicPr>
                   <pic:blipFill>
-                    <a:blip r:embed="rId14"/>
+                    <a:blip r:embed="rId15"/>
                     <a:stretch>
                       <a:fillRect/>
                     </a:stretch>
@@ -2157,6 +2112,7 @@
   <w:style w:type="character" w:default="1" w:styleId="Fuentedeprrafopredeter">
     <w:name w:val="Default Paragraph Font"/>
     <w:uiPriority w:val="1"/>
+    <w:semiHidden/>
     <w:unhideWhenUsed/>
   </w:style>
   <w:style w:type="table" w:default="1" w:styleId="Tablanormal">

</xml_diff>

<commit_message>
informe final presion sistolica - finalizado
</commit_message>
<xml_diff>
--- a/2. PRESION SISTOLICA/informe.docx
+++ b/2. PRESION SISTOLICA/informe.docx
@@ -1,6 +1,6 @@
 
 <file path=word/document.xml><?xml version="1.0" encoding="utf-8"?>
-<w:document xmlns:wpc="http://schemas.microsoft.com/office/word/2010/wordprocessingCanvas" xmlns:cx="http://schemas.microsoft.com/office/drawing/2014/chartex" xmlns:cx1="http://schemas.microsoft.com/office/drawing/2015/9/8/chartex" xmlns:cx2="http://schemas.microsoft.com/office/drawing/2015/10/21/chartex" xmlns:cx3="http://schemas.microsoft.com/office/drawing/2016/5/9/chartex" xmlns:cx4="http://schemas.microsoft.com/office/drawing/2016/5/10/chartex" xmlns:cx5="http://schemas.microsoft.com/office/drawing/2016/5/11/chartex" xmlns:cx6="http://schemas.microsoft.com/office/drawing/2016/5/12/chartex" xmlns:cx7="http://schemas.microsoft.com/office/drawing/2016/5/13/chartex" xmlns:cx8="http://schemas.microsoft.com/office/drawing/2016/5/14/chartex" xmlns:mc="http://schemas.openxmlformats.org/markup-compatibility/2006" xmlns:aink="http://schemas.microsoft.com/office/drawing/2016/ink" xmlns:am3d="http://schemas.microsoft.com/office/drawing/2017/model3d" xmlns:o="urn:schemas-microsoft-com:office:office" xmlns:oel="http://schemas.microsoft.com/office/2019/extlst" xmlns:r="http://schemas.openxmlformats.org/officeDocument/2006/relationships" xmlns:m="http://schemas.openxmlformats.org/officeDocument/2006/math" xmlns:v="urn:schemas-microsoft-com:vml" xmlns:wp14="http://schemas.microsoft.com/office/word/2010/wordprocessingDrawing" xmlns:wp="http://schemas.openxmlformats.org/drawingml/2006/wordprocessingDrawing" xmlns:w10="urn:schemas-microsoft-com:office:word" xmlns:w="http://schemas.openxmlformats.org/wordprocessingml/2006/main" xmlns:w14="http://schemas.microsoft.com/office/word/2010/wordml" xmlns:w15="http://schemas.microsoft.com/office/word/2012/wordml" xmlns:w16cex="http://schemas.microsoft.com/office/word/2018/wordml/cex" xmlns:w16cid="http://schemas.microsoft.com/office/word/2016/wordml/cid" xmlns:w16="http://schemas.microsoft.com/office/word/2018/wordml" xmlns:w16du="http://schemas.microsoft.com/office/word/2023/wordml/word16du" xmlns:w16sdtdh="http://schemas.microsoft.com/office/word/2020/wordml/sdtdatahash" xmlns:w16se="http://schemas.microsoft.com/office/word/2015/wordml/symex" xmlns:wpg="http://schemas.microsoft.com/office/word/2010/wordprocessingGroup" xmlns:wpi="http://schemas.microsoft.com/office/word/2010/wordprocessingInk" xmlns:wne="http://schemas.microsoft.com/office/word/2006/wordml" xmlns:wps="http://schemas.microsoft.com/office/word/2010/wordprocessingShape" mc:Ignorable="w14 w15 w16se w16cid w16 w16cex w16sdtdh w16du wp14">
+<w:document xmlns:wpc="http://schemas.microsoft.com/office/word/2010/wordprocessingCanvas" xmlns:cx="http://schemas.microsoft.com/office/drawing/2014/chartex" xmlns:cx1="http://schemas.microsoft.com/office/drawing/2015/9/8/chartex" xmlns:cx2="http://schemas.microsoft.com/office/drawing/2015/10/21/chartex" xmlns:cx3="http://schemas.microsoft.com/office/drawing/2016/5/9/chartex" xmlns:cx4="http://schemas.microsoft.com/office/drawing/2016/5/10/chartex" xmlns:cx5="http://schemas.microsoft.com/office/drawing/2016/5/11/chartex" xmlns:cx6="http://schemas.microsoft.com/office/drawing/2016/5/12/chartex" xmlns:cx7="http://schemas.microsoft.com/office/drawing/2016/5/13/chartex" xmlns:cx8="http://schemas.microsoft.com/office/drawing/2016/5/14/chartex" xmlns:mc="http://schemas.openxmlformats.org/markup-compatibility/2006" xmlns:aink="http://schemas.microsoft.com/office/drawing/2016/ink" xmlns:am3d="http://schemas.microsoft.com/office/drawing/2017/model3d" xmlns:o="urn:schemas-microsoft-com:office:office" xmlns:oel="http://schemas.microsoft.com/office/2019/extlst" xmlns:r="http://schemas.openxmlformats.org/officeDocument/2006/relationships" xmlns:m="http://schemas.openxmlformats.org/officeDocument/2006/math" xmlns:v="urn:schemas-microsoft-com:vml" xmlns:wp14="http://schemas.microsoft.com/office/word/2010/wordprocessingDrawing" xmlns:wp="http://schemas.openxmlformats.org/drawingml/2006/wordprocessingDrawing" xmlns:w10="urn:schemas-microsoft-com:office:word" xmlns:w="http://schemas.openxmlformats.org/wordprocessingml/2006/main" xmlns:w14="http://schemas.microsoft.com/office/word/2010/wordml" xmlns:w15="http://schemas.microsoft.com/office/word/2012/wordml" xmlns:w16cex="http://schemas.microsoft.com/office/word/2018/wordml/cex" xmlns:w16cid="http://schemas.microsoft.com/office/word/2016/wordml/cid" xmlns:w16="http://schemas.microsoft.com/office/word/2018/wordml" xmlns:w16du="http://schemas.microsoft.com/office/word/2023/wordml/word16du" xmlns:w16sdtdh="http://schemas.microsoft.com/office/word/2020/wordml/sdtdatahash" xmlns:w16sdtfl="http://schemas.microsoft.com/office/word/2024/wordml/sdtformatlock" xmlns:w16se="http://schemas.microsoft.com/office/word/2015/wordml/symex" xmlns:wpg="http://schemas.microsoft.com/office/word/2010/wordprocessingGroup" xmlns:wpi="http://schemas.microsoft.com/office/word/2010/wordprocessingInk" xmlns:wne="http://schemas.microsoft.com/office/word/2006/wordml" xmlns:wps="http://schemas.microsoft.com/office/word/2010/wordprocessingShape" mc:Ignorable="w14 w15 w16se w16cid w16 w16cex w16sdtdh w16sdtfl w16du wp14">
   <w:body>
     <w:p>
       <w:pPr>
@@ -101,22 +101,62 @@
         <w:pStyle w:val="Prrafodelista"/>
         <w:rPr>
           <w:rFonts w:ascii="Arial" w:hAnsi="Arial" w:cs="Arial"/>
-        </w:rPr>
-      </w:pPr>
-      <w:r>
-        <w:rPr>
-          <w:rFonts w:ascii="Arial" w:hAnsi="Arial" w:cs="Arial"/>
-        </w:rPr>
-        <w:t xml:space="preserve">Para el procesamiento de los datos en formato csv obtenidos del módulo neulog, se hizo uso de Matlab mediante la generación de un archivo de texto con los datos de presión obtenidos, para esto se hizo uso de la función </w:t>
-      </w:r>
-      <w:r>
-        <w:rPr>
-          <w:rFonts w:ascii="Arial" w:hAnsi="Arial" w:cs="Arial"/>
           <w:b/>
           <w:bCs/>
         </w:rPr>
+      </w:pPr>
+    </w:p>
+    <w:p>
+      <w:pPr>
+        <w:pStyle w:val="Prrafodelista"/>
+        <w:rPr>
+          <w:rFonts w:ascii="Arial" w:hAnsi="Arial" w:cs="Arial"/>
+        </w:rPr>
+      </w:pPr>
+      <w:r>
+        <w:rPr>
+          <w:rFonts w:ascii="Arial" w:hAnsi="Arial" w:cs="Arial"/>
+        </w:rPr>
+        <w:t xml:space="preserve">Para el procesamiento de los datos en formato </w:t>
+      </w:r>
+      <w:proofErr w:type="spellStart"/>
+      <w:r>
+        <w:rPr>
+          <w:rFonts w:ascii="Arial" w:hAnsi="Arial" w:cs="Arial"/>
+        </w:rPr>
+        <w:t>csv</w:t>
+      </w:r>
+      <w:proofErr w:type="spellEnd"/>
+      <w:r>
+        <w:rPr>
+          <w:rFonts w:ascii="Arial" w:hAnsi="Arial" w:cs="Arial"/>
+        </w:rPr>
+        <w:t xml:space="preserve"> obtenidos del módulo </w:t>
+      </w:r>
+      <w:proofErr w:type="spellStart"/>
+      <w:r>
+        <w:rPr>
+          <w:rFonts w:ascii="Arial" w:hAnsi="Arial" w:cs="Arial"/>
+        </w:rPr>
+        <w:t>neulog</w:t>
+      </w:r>
+      <w:proofErr w:type="spellEnd"/>
+      <w:r>
+        <w:rPr>
+          <w:rFonts w:ascii="Arial" w:hAnsi="Arial" w:cs="Arial"/>
+        </w:rPr>
+        <w:t xml:space="preserve">, se hizo uso de Matlab mediante la generación de un archivo de texto con los datos de presión obtenidos, para esto se hizo uso de la función </w:t>
+      </w:r>
+      <w:proofErr w:type="spellStart"/>
+      <w:r>
+        <w:rPr>
+          <w:rFonts w:ascii="Arial" w:hAnsi="Arial" w:cs="Arial"/>
+          <w:b/>
+          <w:bCs/>
+        </w:rPr>
         <w:t>importdata</w:t>
       </w:r>
+      <w:proofErr w:type="spellEnd"/>
       <w:r>
         <w:rPr>
           <w:rFonts w:ascii="Arial" w:hAnsi="Arial" w:cs="Arial"/>
@@ -142,22 +182,78 @@
       <w:r>
         <w:rPr>
           <w:rFonts w:ascii="Arial" w:hAnsi="Arial" w:cs="Arial"/>
-        </w:rPr>
-        <w:t xml:space="preserve">Con los datos cargados se realizo el ploteo </w:t>
-      </w:r>
-      <w:proofErr w:type="gramStart"/>
-      <w:r>
-        <w:rPr>
-          <w:rFonts w:ascii="Arial" w:hAnsi="Arial" w:cs="Arial"/>
-        </w:rPr>
-        <w:t>del mismo</w:t>
-      </w:r>
-      <w:proofErr w:type="gramEnd"/>
-      <w:r>
-        <w:rPr>
-          <w:rFonts w:ascii="Arial" w:hAnsi="Arial" w:cs="Arial"/>
-        </w:rPr>
-        <w:t>, observando una seña combinada entre bajas y altas frecuencias.</w:t>
+          <w:b/>
+          <w:bCs/>
+        </w:rPr>
+        <w:drawing>
+          <wp:inline distT="0" distB="0" distL="0" distR="0" wp14:anchorId="20D00E09" wp14:editId="68B72B5C">
+            <wp:extent cx="3429479" cy="438211"/>
+            <wp:effectExtent l="0" t="0" r="0" b="0"/>
+            <wp:docPr id="1639541863" name="Imagen 1"/>
+            <wp:cNvGraphicFramePr>
+              <a:graphicFrameLocks xmlns:a="http://schemas.openxmlformats.org/drawingml/2006/main" noChangeAspect="1"/>
+            </wp:cNvGraphicFramePr>
+            <a:graphic xmlns:a="http://schemas.openxmlformats.org/drawingml/2006/main">
+              <a:graphicData uri="http://schemas.openxmlformats.org/drawingml/2006/picture">
+                <pic:pic xmlns:pic="http://schemas.openxmlformats.org/drawingml/2006/picture">
+                  <pic:nvPicPr>
+                    <pic:cNvPr id="1639541863" name=""/>
+                    <pic:cNvPicPr/>
+                  </pic:nvPicPr>
+                  <pic:blipFill>
+                    <a:blip r:embed="rId6"/>
+                    <a:stretch>
+                      <a:fillRect/>
+                    </a:stretch>
+                  </pic:blipFill>
+                  <pic:spPr>
+                    <a:xfrm>
+                      <a:off x="0" y="0"/>
+                      <a:ext cx="3429479" cy="438211"/>
+                    </a:xfrm>
+                    <a:prstGeom prst="rect">
+                      <a:avLst/>
+                    </a:prstGeom>
+                  </pic:spPr>
+                </pic:pic>
+              </a:graphicData>
+            </a:graphic>
+          </wp:inline>
+        </w:drawing>
+      </w:r>
+    </w:p>
+    <w:p>
+      <w:pPr>
+        <w:pStyle w:val="Prrafodelista"/>
+        <w:rPr>
+          <w:rFonts w:ascii="Arial" w:hAnsi="Arial" w:cs="Arial"/>
+        </w:rPr>
+      </w:pPr>
+    </w:p>
+    <w:p>
+      <w:pPr>
+        <w:pStyle w:val="Prrafodelista"/>
+        <w:rPr>
+          <w:rFonts w:ascii="Arial" w:hAnsi="Arial" w:cs="Arial"/>
+        </w:rPr>
+      </w:pPr>
+      <w:r>
+        <w:rPr>
+          <w:rFonts w:ascii="Arial" w:hAnsi="Arial" w:cs="Arial"/>
+        </w:rPr>
+        <w:t xml:space="preserve">Con los datos cargados se </w:t>
+      </w:r>
+      <w:r>
+        <w:rPr>
+          <w:rFonts w:ascii="Arial" w:hAnsi="Arial" w:cs="Arial"/>
+        </w:rPr>
+        <w:t>realizó</w:t>
+      </w:r>
+      <w:r>
+        <w:rPr>
+          <w:rFonts w:ascii="Arial" w:hAnsi="Arial" w:cs="Arial"/>
+        </w:rPr>
+        <w:t xml:space="preserve"> el ploteo del mismo, observando una seña combinada entre bajas y altas frecuencias.</w:t>
       </w:r>
     </w:p>
     <w:p>
@@ -181,8 +277,8 @@
           <w:noProof/>
         </w:rPr>
         <w:drawing>
-          <wp:inline distT="0" distB="0" distL="0" distR="0" wp14:anchorId="3990385E" wp14:editId="72016A3F">
-            <wp:extent cx="5400040" cy="2870200"/>
+          <wp:inline distT="0" distB="0" distL="0" distR="0" wp14:anchorId="3990385E" wp14:editId="213D8FEC">
+            <wp:extent cx="4253948" cy="2261035"/>
             <wp:effectExtent l="0" t="0" r="0" b="6350"/>
             <wp:docPr id="51767327" name="Imagen 1"/>
             <wp:cNvGraphicFramePr>
@@ -196,7 +292,7 @@
                     <pic:cNvPicPr/>
                   </pic:nvPicPr>
                   <pic:blipFill>
-                    <a:blip r:embed="rId6"/>
+                    <a:blip r:embed="rId7"/>
                     <a:stretch>
                       <a:fillRect/>
                     </a:stretch>
@@ -204,7 +300,7 @@
                   <pic:spPr>
                     <a:xfrm>
                       <a:off x="0" y="0"/>
-                      <a:ext cx="5400040" cy="2870200"/>
+                      <a:ext cx="4271285" cy="2270250"/>
                     </a:xfrm>
                     <a:prstGeom prst="rect">
                       <a:avLst/>
@@ -244,9 +340,9 @@
           <w:noProof/>
         </w:rPr>
         <w:drawing>
-          <wp:inline distT="0" distB="0" distL="0" distR="0" wp14:anchorId="2CBE8BD5" wp14:editId="510DBD31">
-            <wp:extent cx="5400040" cy="586105"/>
-            <wp:effectExtent l="0" t="0" r="0" b="4445"/>
+          <wp:inline distT="0" distB="0" distL="0" distR="0" wp14:anchorId="2CBE8BD5" wp14:editId="128B1637">
+            <wp:extent cx="4253865" cy="461702"/>
+            <wp:effectExtent l="0" t="0" r="0" b="0"/>
             <wp:docPr id="1585963381" name="Imagen 1" descr="Imagen que contiene Texto&#10;&#10;Descripción generada automáticamente"/>
             <wp:cNvGraphicFramePr>
               <a:graphicFrameLocks xmlns:a="http://schemas.openxmlformats.org/drawingml/2006/main" noChangeAspect="1"/>
@@ -259,7 +355,7 @@
                     <pic:cNvPicPr/>
                   </pic:nvPicPr>
                   <pic:blipFill>
-                    <a:blip r:embed="rId7"/>
+                    <a:blip r:embed="rId8"/>
                     <a:stretch>
                       <a:fillRect/>
                     </a:stretch>
@@ -267,7 +363,7 @@
                   <pic:spPr>
                     <a:xfrm>
                       <a:off x="0" y="0"/>
-                      <a:ext cx="5400040" cy="586105"/>
+                      <a:ext cx="4270682" cy="463527"/>
                     </a:xfrm>
                     <a:prstGeom prst="rect">
                       <a:avLst/>
@@ -285,9 +381,9 @@
           <w:noProof/>
         </w:rPr>
         <w:drawing>
-          <wp:inline distT="0" distB="0" distL="0" distR="0" wp14:anchorId="3F224ED2" wp14:editId="2236B265">
-            <wp:extent cx="2734057" cy="866896"/>
-            <wp:effectExtent l="0" t="0" r="9525" b="9525"/>
+          <wp:inline distT="0" distB="0" distL="0" distR="0" wp14:anchorId="3F224ED2" wp14:editId="39EF5FFE">
+            <wp:extent cx="2031254" cy="644056"/>
+            <wp:effectExtent l="0" t="0" r="7620" b="3810"/>
             <wp:docPr id="784185987" name="Imagen 1" descr="Texto&#10;&#10;Descripción generada automáticamente"/>
             <wp:cNvGraphicFramePr>
               <a:graphicFrameLocks xmlns:a="http://schemas.openxmlformats.org/drawingml/2006/main" noChangeAspect="1"/>
@@ -300,7 +396,7 @@
                     <pic:cNvPicPr/>
                   </pic:nvPicPr>
                   <pic:blipFill>
-                    <a:blip r:embed="rId8"/>
+                    <a:blip r:embed="rId9"/>
                     <a:stretch>
                       <a:fillRect/>
                     </a:stretch>
@@ -308,7 +404,7 @@
                   <pic:spPr>
                     <a:xfrm>
                       <a:off x="0" y="0"/>
-                      <a:ext cx="2734057" cy="866896"/>
+                      <a:ext cx="2041697" cy="647367"/>
                     </a:xfrm>
                     <a:prstGeom prst="rect">
                       <a:avLst/>
@@ -376,14 +472,32 @@
           <w:b/>
           <w:bCs/>
         </w:rPr>
-        <w:t xml:space="preserve">Uso de filtro pasabajos </w:t>
-      </w:r>
+        <w:t xml:space="preserve">Uso de filtro </w:t>
+      </w:r>
+      <w:proofErr w:type="spellStart"/>
       <w:r>
         <w:rPr>
           <w:rFonts w:ascii="Arial" w:hAnsi="Arial" w:cs="Arial"/>
           <w:b/>
           <w:bCs/>
         </w:rPr>
+        <w:t>pasabajos</w:t>
+      </w:r>
+      <w:proofErr w:type="spellEnd"/>
+      <w:r>
+        <w:rPr>
+          <w:rFonts w:ascii="Arial" w:hAnsi="Arial" w:cs="Arial"/>
+          <w:b/>
+          <w:bCs/>
+        </w:rPr>
+        <w:t xml:space="preserve"> </w:t>
+      </w:r>
+      <w:r>
+        <w:rPr>
+          <w:rFonts w:ascii="Arial" w:hAnsi="Arial" w:cs="Arial"/>
+          <w:b/>
+          <w:bCs/>
+        </w:rPr>
         <w:t>para determinar la presión sistólica, media y diastólica</w:t>
       </w:r>
     </w:p>
@@ -404,7 +518,21 @@
         <w:rPr>
           <w:rFonts w:ascii="Arial" w:hAnsi="Arial" w:cs="Arial"/>
         </w:rPr>
-        <w:t>la determinación de este tipo de presiones fue necesario el uso de filtro pasabajos para eliminar las componentes de alta frecuencia, siendo para el caso particular de la presión arterial mostrada en el anterior punto una frecuencia de corte equivalente a 0.8 para notar un cambio significativo en la señal filtrada.</w:t>
+        <w:t xml:space="preserve">la determinación de este tipo de presiones fue necesario el uso de filtro </w:t>
+      </w:r>
+      <w:proofErr w:type="spellStart"/>
+      <w:r>
+        <w:rPr>
+          <w:rFonts w:ascii="Arial" w:hAnsi="Arial" w:cs="Arial"/>
+        </w:rPr>
+        <w:t>pasabajos</w:t>
+      </w:r>
+      <w:proofErr w:type="spellEnd"/>
+      <w:r>
+        <w:rPr>
+          <w:rFonts w:ascii="Arial" w:hAnsi="Arial" w:cs="Arial"/>
+        </w:rPr>
+        <w:t xml:space="preserve"> para eliminar las componentes de alta frecuencia, siendo para el caso particular de la presión arterial mostrada en el anterior punto una frecuencia de corte equivalente a 0.8 para notar un cambio significativo en la señal filtrada.</w:t>
       </w:r>
     </w:p>
     <w:p>
@@ -440,79 +568,8 @@
           <w:rFonts w:ascii="Arial" w:hAnsi="Arial" w:cs="Arial"/>
         </w:rPr>
         <w:lastRenderedPageBreak/>
-        <w:t xml:space="preserve">El filtro usado fue Butterworth de 4to orden, cuyo código se aprecia en la siguiente imagen y finalmente la salida </w:t>
-      </w:r>
-      <w:proofErr w:type="gramStart"/>
-      <w:r>
-        <w:rPr>
-          <w:rFonts w:ascii="Arial" w:hAnsi="Arial" w:cs="Arial"/>
-        </w:rPr>
-        <w:t>del mismo</w:t>
-      </w:r>
-      <w:proofErr w:type="gramEnd"/>
-      <w:r>
-        <w:rPr>
-          <w:rFonts w:ascii="Arial" w:hAnsi="Arial" w:cs="Arial"/>
-        </w:rPr>
-        <w:t xml:space="preserve"> se puede apreciar en la imagen posterior.</w:t>
-      </w:r>
-    </w:p>
-    <w:p>
-      <w:pPr>
-        <w:pStyle w:val="Prrafodelista"/>
-        <w:rPr>
-          <w:rFonts w:ascii="Arial" w:hAnsi="Arial" w:cs="Arial"/>
-        </w:rPr>
-      </w:pPr>
-      <w:r>
-        <w:rPr>
-          <w:rFonts w:ascii="Arial" w:hAnsi="Arial" w:cs="Arial"/>
-          <w:noProof/>
-        </w:rPr>
-        <w:drawing>
-          <wp:inline distT="0" distB="0" distL="0" distR="0" wp14:anchorId="5C965E3B" wp14:editId="0FA9EC08">
-            <wp:extent cx="4877481" cy="1600423"/>
-            <wp:effectExtent l="0" t="0" r="0" b="0"/>
-            <wp:docPr id="1016250785" name="Imagen 1"/>
-            <wp:cNvGraphicFramePr>
-              <a:graphicFrameLocks xmlns:a="http://schemas.openxmlformats.org/drawingml/2006/main" noChangeAspect="1"/>
-            </wp:cNvGraphicFramePr>
-            <a:graphic xmlns:a="http://schemas.openxmlformats.org/drawingml/2006/main">
-              <a:graphicData uri="http://schemas.openxmlformats.org/drawingml/2006/picture">
-                <pic:pic xmlns:pic="http://schemas.openxmlformats.org/drawingml/2006/picture">
-                  <pic:nvPicPr>
-                    <pic:cNvPr id="1016250785" name=""/>
-                    <pic:cNvPicPr/>
-                  </pic:nvPicPr>
-                  <pic:blipFill>
-                    <a:blip r:embed="rId9"/>
-                    <a:stretch>
-                      <a:fillRect/>
-                    </a:stretch>
-                  </pic:blipFill>
-                  <pic:spPr>
-                    <a:xfrm>
-                      <a:off x="0" y="0"/>
-                      <a:ext cx="4877481" cy="1600423"/>
-                    </a:xfrm>
-                    <a:prstGeom prst="rect">
-                      <a:avLst/>
-                    </a:prstGeom>
-                  </pic:spPr>
-                </pic:pic>
-              </a:graphicData>
-            </a:graphic>
-          </wp:inline>
-        </w:drawing>
-      </w:r>
-    </w:p>
-    <w:p>
-      <w:pPr>
-        <w:pStyle w:val="Prrafodelista"/>
-        <w:rPr>
-          <w:rFonts w:ascii="Arial" w:hAnsi="Arial" w:cs="Arial"/>
-        </w:rPr>
-      </w:pPr>
+        <w:t>El filtro usado fue Butterworth de 4to orden, cuyo código se aprecia en la siguiente imagen y finalmente la salida del mismo se puede apreciar en la imagen posterior.</w:t>
+      </w:r>
     </w:p>
     <w:p>
       <w:pPr>
@@ -589,6 +646,63 @@
       <w:r>
         <w:rPr>
           <w:rFonts w:ascii="Arial" w:hAnsi="Arial" w:cs="Arial"/>
+          <w:noProof/>
+        </w:rPr>
+        <w:drawing>
+          <wp:inline distT="0" distB="0" distL="0" distR="0" wp14:anchorId="37358ED9" wp14:editId="1CB5E2D7">
+            <wp:extent cx="4877481" cy="1600423"/>
+            <wp:effectExtent l="0" t="0" r="0" b="0"/>
+            <wp:docPr id="1016250785" name="Imagen 1"/>
+            <wp:cNvGraphicFramePr>
+              <a:graphicFrameLocks xmlns:a="http://schemas.openxmlformats.org/drawingml/2006/main" noChangeAspect="1"/>
+            </wp:cNvGraphicFramePr>
+            <a:graphic xmlns:a="http://schemas.openxmlformats.org/drawingml/2006/main">
+              <a:graphicData uri="http://schemas.openxmlformats.org/drawingml/2006/picture">
+                <pic:pic xmlns:pic="http://schemas.openxmlformats.org/drawingml/2006/picture">
+                  <pic:nvPicPr>
+                    <pic:cNvPr id="1016250785" name=""/>
+                    <pic:cNvPicPr/>
+                  </pic:nvPicPr>
+                  <pic:blipFill>
+                    <a:blip r:embed="rId11"/>
+                    <a:stretch>
+                      <a:fillRect/>
+                    </a:stretch>
+                  </pic:blipFill>
+                  <pic:spPr>
+                    <a:xfrm>
+                      <a:off x="0" y="0"/>
+                      <a:ext cx="4877481" cy="1600423"/>
+                    </a:xfrm>
+                    <a:prstGeom prst="rect">
+                      <a:avLst/>
+                    </a:prstGeom>
+                  </pic:spPr>
+                </pic:pic>
+              </a:graphicData>
+            </a:graphic>
+          </wp:inline>
+        </w:drawing>
+      </w:r>
+    </w:p>
+    <w:p>
+      <w:pPr>
+        <w:pStyle w:val="Prrafodelista"/>
+        <w:rPr>
+          <w:rFonts w:ascii="Arial" w:hAnsi="Arial" w:cs="Arial"/>
+        </w:rPr>
+      </w:pPr>
+    </w:p>
+    <w:p>
+      <w:pPr>
+        <w:pStyle w:val="Prrafodelista"/>
+        <w:rPr>
+          <w:rFonts w:ascii="Arial" w:hAnsi="Arial" w:cs="Arial"/>
+        </w:rPr>
+      </w:pPr>
+      <w:r>
+        <w:rPr>
+          <w:rFonts w:ascii="Arial" w:hAnsi="Arial" w:cs="Arial"/>
         </w:rPr>
         <w:t>En base a la imagen se puede determinar las presiones:</w:t>
       </w:r>
@@ -811,6 +925,7 @@
       <w:r>
         <w:rPr>
           <w:rFonts w:ascii="Arial" w:hAnsi="Arial" w:cs="Arial"/>
+          <w:noProof/>
         </w:rPr>
         <w:lastRenderedPageBreak/>
         <w:drawing>
@@ -829,7 +944,7 @@
                     <pic:cNvPicPr/>
                   </pic:nvPicPr>
                   <pic:blipFill>
-                    <a:blip r:embed="rId11"/>
+                    <a:blip r:embed="rId12"/>
                     <a:stretch>
                       <a:fillRect/>
                     </a:stretch>
@@ -877,12 +992,14 @@
         </w:rPr>
         <w:t>.</w:t>
       </w:r>
-      <w:r>
-        <w:rPr>
-          <w:rFonts w:ascii="Arial" w:hAnsi="Arial" w:cs="Arial"/>
-        </w:rPr>
-        <w:br w:type="page"/>
-      </w:r>
+    </w:p>
+    <w:p>
+      <w:pPr>
+        <w:pStyle w:val="Prrafodelista"/>
+        <w:rPr>
+          <w:rFonts w:ascii="Arial" w:hAnsi="Arial" w:cs="Arial"/>
+        </w:rPr>
+      </w:pPr>
     </w:p>
     <w:p>
       <w:pPr>
@@ -901,7 +1018,6 @@
           <w:b/>
           <w:bCs/>
         </w:rPr>
-        <w:lastRenderedPageBreak/>
         <w:t>Retardo en la señal</w:t>
       </w:r>
     </w:p>
@@ -916,16 +1032,28 @@
         <w:rPr>
           <w:rFonts w:ascii="Arial" w:hAnsi="Arial" w:cs="Arial"/>
         </w:rPr>
-        <w:t xml:space="preserve">Para medir el retardo es necesario tener en cuenta la función y forma en cual fue aplicada el filtro Butterworth, siendo para el caso de esta experiencia que se hizo uso del método filtfilt que aplica 2 veces el filtro eliminando el retardo en la señal de entrada, sin </w:t>
-      </w:r>
-      <w:proofErr w:type="gramStart"/>
-      <w:r>
-        <w:rPr>
-          <w:rFonts w:ascii="Arial" w:hAnsi="Arial" w:cs="Arial"/>
-        </w:rPr>
-        <w:t>embargo</w:t>
-      </w:r>
-      <w:proofErr w:type="gramEnd"/>
+        <w:t xml:space="preserve">Para medir el retardo es necesario tener en cuenta la función y forma en cual fue aplicada el filtro Butterworth, siendo para el caso de esta experiencia que se hizo uso del método </w:t>
+      </w:r>
+      <w:proofErr w:type="spellStart"/>
+      <w:r>
+        <w:rPr>
+          <w:rFonts w:ascii="Arial" w:hAnsi="Arial" w:cs="Arial"/>
+        </w:rPr>
+        <w:t>filtfilt</w:t>
+      </w:r>
+      <w:proofErr w:type="spellEnd"/>
+      <w:r>
+        <w:rPr>
+          <w:rFonts w:ascii="Arial" w:hAnsi="Arial" w:cs="Arial"/>
+        </w:rPr>
+        <w:t xml:space="preserve"> que aplica 2 veces el filtro eliminando el retardo en la señal de entrada, sin </w:t>
+      </w:r>
+      <w:r>
+        <w:rPr>
+          <w:rFonts w:ascii="Arial" w:hAnsi="Arial" w:cs="Arial"/>
+        </w:rPr>
+        <w:t>embargo,</w:t>
+      </w:r>
       <w:r>
         <w:rPr>
           <w:rFonts w:ascii="Arial" w:hAnsi="Arial" w:cs="Arial"/>
@@ -1005,13 +1133,12 @@
       <w:r>
         <w:rPr>
           <w:rFonts w:ascii="Arial" w:hAnsi="Arial" w:cs="Arial"/>
-          <w:noProof/>
         </w:rPr>
         <w:drawing>
-          <wp:inline distT="0" distB="0" distL="0" distR="0" wp14:anchorId="51DAF969" wp14:editId="4CB6BE55">
-            <wp:extent cx="4465320" cy="2373383"/>
-            <wp:effectExtent l="0" t="0" r="0" b="8255"/>
-            <wp:docPr id="999347079" name="Imagen 1"/>
+          <wp:inline distT="0" distB="0" distL="0" distR="0" wp14:anchorId="57DBB76E" wp14:editId="7F0A2E4F">
+            <wp:extent cx="2885616" cy="2234317"/>
+            <wp:effectExtent l="0" t="0" r="0" b="0"/>
+            <wp:docPr id="1057187032" name="Imagen 1"/>
             <wp:cNvGraphicFramePr>
               <a:graphicFrameLocks xmlns:a="http://schemas.openxmlformats.org/drawingml/2006/main" noChangeAspect="1"/>
             </wp:cNvGraphicFramePr>
@@ -1019,11 +1146,11 @@
               <a:graphicData uri="http://schemas.openxmlformats.org/drawingml/2006/picture">
                 <pic:pic xmlns:pic="http://schemas.openxmlformats.org/drawingml/2006/picture">
                   <pic:nvPicPr>
-                    <pic:cNvPr id="999347079" name=""/>
+                    <pic:cNvPr id="1057187032" name=""/>
                     <pic:cNvPicPr/>
                   </pic:nvPicPr>
                   <pic:blipFill>
-                    <a:blip r:embed="rId12"/>
+                    <a:blip r:embed="rId13"/>
                     <a:stretch>
                       <a:fillRect/>
                     </a:stretch>
@@ -1031,7 +1158,7 @@
                   <pic:spPr>
                     <a:xfrm>
                       <a:off x="0" y="0"/>
-                      <a:ext cx="4468321" cy="2374978"/>
+                      <a:ext cx="2891137" cy="2238592"/>
                     </a:xfrm>
                     <a:prstGeom prst="rect">
                       <a:avLst/>
@@ -1063,7 +1190,45 @@
         <w:rPr>
           <w:rFonts w:ascii="Arial" w:hAnsi="Arial" w:cs="Arial"/>
         </w:rPr>
-        <w:t>El resultado fue la siguiente señal y en la cual se trabajo solo con el tramo ojo de pez en la que se pudieron obtener las mediciones de presión en comparación a la gráfica obtenida mediante el filtro pasabajas obteniendo los siguientes valores de presión</w:t>
+        <w:t xml:space="preserve">El resultado fue la siguiente señal y en la cual se </w:t>
+      </w:r>
+      <w:r>
+        <w:rPr>
+          <w:rFonts w:ascii="Arial" w:hAnsi="Arial" w:cs="Arial"/>
+        </w:rPr>
+        <w:t>trabajó</w:t>
+      </w:r>
+      <w:r>
+        <w:rPr>
+          <w:rFonts w:ascii="Arial" w:hAnsi="Arial" w:cs="Arial"/>
+        </w:rPr>
+        <w:t xml:space="preserve"> solo con el tramo ojo de pez en la que se pudieron obtener las mediciones de presión en</w:t>
+      </w:r>
+      <w:r>
+        <w:rPr>
+          <w:rFonts w:ascii="Arial" w:hAnsi="Arial" w:cs="Arial"/>
+        </w:rPr>
+        <w:t xml:space="preserve"> c</w:t>
+      </w:r>
+      <w:r>
+        <w:rPr>
+          <w:rFonts w:ascii="Arial" w:hAnsi="Arial" w:cs="Arial"/>
+        </w:rPr>
+        <w:t xml:space="preserve">omparación a la gráfica obtenida mediante el filtro </w:t>
+      </w:r>
+      <w:proofErr w:type="spellStart"/>
+      <w:r>
+        <w:rPr>
+          <w:rFonts w:ascii="Arial" w:hAnsi="Arial" w:cs="Arial"/>
+        </w:rPr>
+        <w:t>pasabajas</w:t>
+      </w:r>
+      <w:proofErr w:type="spellEnd"/>
+      <w:r>
+        <w:rPr>
+          <w:rFonts w:ascii="Arial" w:hAnsi="Arial" w:cs="Arial"/>
+        </w:rPr>
+        <w:t xml:space="preserve"> obteniendo los siguientes valores de presión</w:t>
       </w:r>
     </w:p>
     <w:p>
@@ -1194,7 +1359,7 @@
                     <pic:cNvPicPr/>
                   </pic:nvPicPr>
                   <pic:blipFill>
-                    <a:blip r:embed="rId13"/>
+                    <a:blip r:embed="rId14"/>
                     <a:stretch>
                       <a:fillRect/>
                     </a:stretch>
@@ -1225,19 +1390,6 @@
     </w:p>
     <w:p>
       <w:pPr>
-        <w:rPr>
-          <w:rFonts w:ascii="Arial" w:hAnsi="Arial" w:cs="Arial"/>
-        </w:rPr>
-      </w:pPr>
-      <w:r>
-        <w:rPr>
-          <w:rFonts w:ascii="Arial" w:hAnsi="Arial" w:cs="Arial"/>
-        </w:rPr>
-        <w:br w:type="page"/>
-      </w:r>
-    </w:p>
-    <w:p>
-      <w:pPr>
         <w:pStyle w:val="Prrafodelista"/>
         <w:numPr>
           <w:ilvl w:val="0"/>
@@ -1253,9 +1405,44 @@
           <w:b/>
           <w:bCs/>
         </w:rPr>
-        <w:lastRenderedPageBreak/>
         <w:t>Transformada de Fourier para el análisis de la señal</w:t>
       </w:r>
+    </w:p>
+    <w:p>
+      <w:pPr>
+        <w:pStyle w:val="Prrafodelista"/>
+        <w:rPr>
+          <w:rFonts w:ascii="Arial" w:hAnsi="Arial" w:cs="Arial"/>
+        </w:rPr>
+      </w:pPr>
+      <w:r>
+        <w:rPr>
+          <w:rFonts w:ascii="Arial" w:hAnsi="Arial" w:cs="Arial"/>
+        </w:rPr>
+        <w:t xml:space="preserve">Para las componentes de la señal conformada por el inflado o ascenso en la presión y el despectivo descenso o desinflado se puede distinguir al aplicar la transformada discreta de Fourier al observar componentes más distinguidas de frecuencia durante el inflado que el caso contrario, por lo </w:t>
+      </w:r>
+      <w:proofErr w:type="gramStart"/>
+      <w:r>
+        <w:rPr>
+          <w:rFonts w:ascii="Arial" w:hAnsi="Arial" w:cs="Arial"/>
+        </w:rPr>
+        <w:t>tanto</w:t>
+      </w:r>
+      <w:proofErr w:type="gramEnd"/>
+      <w:r>
+        <w:rPr>
+          <w:rFonts w:ascii="Arial" w:hAnsi="Arial" w:cs="Arial"/>
+        </w:rPr>
+        <w:t xml:space="preserve"> en función a este análisis en frecuencia si es posible distinguir ambas componentes necesarias para la medición de presión.</w:t>
+      </w:r>
+    </w:p>
+    <w:p>
+      <w:pPr>
+        <w:pStyle w:val="Prrafodelista"/>
+        <w:rPr>
+          <w:rFonts w:ascii="Arial" w:hAnsi="Arial" w:cs="Arial"/>
+        </w:rPr>
+      </w:pPr>
     </w:p>
     <w:p>
       <w:pPr>
@@ -1294,34 +1481,51 @@
         <w:rPr>
           <w:rFonts w:ascii="Arial" w:hAnsi="Arial" w:cs="Arial"/>
         </w:rPr>
-        <w:t>a la obtención de la envolvente de la señal de hizo uso de la transformada de Hilbert la cual permite recuperar la información de relevancia para el tratamiento de una señal.</w:t>
-      </w:r>
-    </w:p>
-    <w:p>
-      <w:pPr>
-        <w:pStyle w:val="Prrafodelista"/>
-        <w:rPr>
-          <w:rFonts w:ascii="Arial" w:hAnsi="Arial" w:cs="Arial"/>
-        </w:rPr>
-      </w:pPr>
-    </w:p>
-    <w:p>
-      <w:pPr>
-        <w:pStyle w:val="Prrafodelista"/>
-        <w:rPr>
-          <w:rFonts w:ascii="Arial" w:hAnsi="Arial" w:cs="Arial"/>
-        </w:rPr>
-      </w:pPr>
-      <w:r>
-        <w:rPr>
-          <w:rFonts w:ascii="Arial" w:hAnsi="Arial" w:cs="Arial"/>
-          <w:noProof/>
+        <w:t xml:space="preserve">a la obtención de la envolvente de la señal de hizo uso de </w:t>
+      </w:r>
+      <w:r>
+        <w:rPr>
+          <w:rFonts w:ascii="Arial" w:hAnsi="Arial" w:cs="Arial"/>
+        </w:rPr>
+        <w:t>demodulador discreto el cual se emula mediante el uso de una condicional</w:t>
+      </w:r>
+      <w:r>
+        <w:rPr>
+          <w:rFonts w:ascii="Arial" w:hAnsi="Arial" w:cs="Arial"/>
+        </w:rPr>
+        <w:t xml:space="preserve"> y de una ecuación de diferencias que permite esto en un tiempo n y</w:t>
+      </w:r>
+      <w:r>
+        <w:rPr>
+          <w:rFonts w:ascii="Arial" w:hAnsi="Arial" w:cs="Arial"/>
+        </w:rPr>
+        <w:t xml:space="preserve"> la cual permite recuperar la información de relevancia para el tratamiento de una señal.</w:t>
+      </w:r>
+    </w:p>
+    <w:p>
+      <w:pPr>
+        <w:pStyle w:val="Prrafodelista"/>
+        <w:rPr>
+          <w:rFonts w:ascii="Arial" w:hAnsi="Arial" w:cs="Arial"/>
+        </w:rPr>
+      </w:pPr>
+    </w:p>
+    <w:p>
+      <w:pPr>
+        <w:pStyle w:val="Prrafodelista"/>
+        <w:rPr>
+          <w:rFonts w:ascii="Arial" w:hAnsi="Arial" w:cs="Arial"/>
+        </w:rPr>
+      </w:pPr>
+      <w:r>
+        <w:rPr>
+          <w:rFonts w:ascii="Arial" w:hAnsi="Arial" w:cs="Arial"/>
         </w:rPr>
         <w:drawing>
-          <wp:inline distT="0" distB="0" distL="0" distR="0" wp14:anchorId="3C6FBDE4" wp14:editId="67F50BB5">
-            <wp:extent cx="5011802" cy="2705100"/>
+          <wp:inline distT="0" distB="0" distL="0" distR="0" wp14:anchorId="532B7A3F" wp14:editId="45FDAD49">
+            <wp:extent cx="3982006" cy="2553056"/>
             <wp:effectExtent l="0" t="0" r="0" b="0"/>
-            <wp:docPr id="2101048822" name="Imagen 1"/>
+            <wp:docPr id="2072753702" name="Imagen 1"/>
             <wp:cNvGraphicFramePr>
               <a:graphicFrameLocks xmlns:a="http://schemas.openxmlformats.org/drawingml/2006/main" noChangeAspect="1"/>
             </wp:cNvGraphicFramePr>
@@ -1329,138 +1533,7 @@
               <a:graphicData uri="http://schemas.openxmlformats.org/drawingml/2006/picture">
                 <pic:pic xmlns:pic="http://schemas.openxmlformats.org/drawingml/2006/picture">
                   <pic:nvPicPr>
-                    <pic:cNvPr id="2101048822" name=""/>
-                    <pic:cNvPicPr/>
-                  </pic:nvPicPr>
-                  <pic:blipFill>
-                    <a:blip r:embed="rId14"/>
-                    <a:stretch>
-                      <a:fillRect/>
-                    </a:stretch>
-                  </pic:blipFill>
-                  <pic:spPr>
-                    <a:xfrm>
-                      <a:off x="0" y="0"/>
-                      <a:ext cx="5014775" cy="2706705"/>
-                    </a:xfrm>
-                    <a:prstGeom prst="rect">
-                      <a:avLst/>
-                    </a:prstGeom>
-                  </pic:spPr>
-                </pic:pic>
-              </a:graphicData>
-            </a:graphic>
-          </wp:inline>
-        </w:drawing>
-      </w:r>
-    </w:p>
-    <w:p>
-      <w:pPr>
-        <w:pStyle w:val="Prrafodelista"/>
-        <w:rPr>
-          <w:rFonts w:ascii="Arial" w:hAnsi="Arial" w:cs="Arial"/>
-        </w:rPr>
-      </w:pPr>
-    </w:p>
-    <w:p>
-      <w:pPr>
-        <w:pStyle w:val="Prrafodelista"/>
-        <w:rPr>
-          <w:rFonts w:ascii="Arial" w:hAnsi="Arial" w:cs="Arial"/>
-        </w:rPr>
-      </w:pPr>
-      <w:r>
-        <w:rPr>
-          <w:rFonts w:ascii="Arial" w:hAnsi="Arial" w:cs="Arial"/>
-        </w:rPr>
-        <w:t>En la figura se pueden apreciar que la señal presenta 2 pulsos representativos y mediante los cuales se puede obtener los valores de presión para cada caso</w:t>
-      </w:r>
-    </w:p>
-    <w:p>
-      <w:pPr>
-        <w:pStyle w:val="Prrafodelista"/>
-        <w:numPr>
-          <w:ilvl w:val="0"/>
-          <w:numId w:val="1"/>
-        </w:numPr>
-        <w:rPr>
-          <w:rFonts w:ascii="Arial" w:hAnsi="Arial" w:cs="Arial"/>
-        </w:rPr>
-      </w:pPr>
-      <w:r>
-        <w:rPr>
-          <w:rFonts w:ascii="Arial" w:hAnsi="Arial" w:cs="Arial"/>
-          <w:b/>
-          <w:bCs/>
-        </w:rPr>
-        <w:t>Amplitud máxima de la envolvente y presión media</w:t>
-      </w:r>
-    </w:p>
-    <w:p>
-      <w:pPr>
-        <w:pStyle w:val="Prrafodelista"/>
-        <w:rPr>
-          <w:rFonts w:ascii="Arial" w:hAnsi="Arial" w:cs="Arial"/>
-        </w:rPr>
-      </w:pPr>
-    </w:p>
-    <w:p>
-      <w:pPr>
-        <w:pStyle w:val="Prrafodelista"/>
-        <w:rPr>
-          <w:rFonts w:ascii="Arial" w:hAnsi="Arial" w:cs="Arial"/>
-        </w:rPr>
-      </w:pPr>
-      <w:r>
-        <w:rPr>
-          <w:rFonts w:ascii="Arial" w:hAnsi="Arial" w:cs="Arial"/>
-        </w:rPr>
-        <w:t xml:space="preserve">Esto ocurre en 680 y para este valor se tendría una presión arterial </w:t>
-      </w:r>
-      <w:r>
-        <w:rPr>
-          <w:rFonts w:ascii="Arial" w:hAnsi="Arial" w:cs="Arial"/>
-        </w:rPr>
-        <w:t xml:space="preserve">media </w:t>
-      </w:r>
-      <w:r>
-        <w:rPr>
-          <w:rFonts w:ascii="Arial" w:hAnsi="Arial" w:cs="Arial"/>
-        </w:rPr>
-        <w:t xml:space="preserve">de </w:t>
-      </w:r>
-      <w:r>
-        <w:rPr>
-          <w:rFonts w:ascii="Arial" w:hAnsi="Arial" w:cs="Arial"/>
-        </w:rPr>
-        <w:t>130</w:t>
-      </w:r>
-    </w:p>
-    <w:p>
-      <w:pPr>
-        <w:pStyle w:val="Prrafodelista"/>
-        <w:rPr>
-          <w:rFonts w:ascii="Arial" w:hAnsi="Arial" w:cs="Arial"/>
-        </w:rPr>
-      </w:pPr>
-      <w:r>
-        <w:rPr>
-          <w:rFonts w:ascii="Arial" w:hAnsi="Arial" w:cs="Arial"/>
-          <w:noProof/>
-        </w:rPr>
-        <w:drawing>
-          <wp:inline distT="0" distB="0" distL="0" distR="0" wp14:anchorId="1126C768" wp14:editId="6F32470B">
-            <wp:extent cx="2770718" cy="3322320"/>
-            <wp:effectExtent l="0" t="0" r="0" b="0"/>
-            <wp:docPr id="581622843" name="Imagen 1"/>
-            <wp:cNvGraphicFramePr>
-              <a:graphicFrameLocks xmlns:a="http://schemas.openxmlformats.org/drawingml/2006/main" noChangeAspect="1"/>
-            </wp:cNvGraphicFramePr>
-            <a:graphic xmlns:a="http://schemas.openxmlformats.org/drawingml/2006/main">
-              <a:graphicData uri="http://schemas.openxmlformats.org/drawingml/2006/picture">
-                <pic:pic xmlns:pic="http://schemas.openxmlformats.org/drawingml/2006/picture">
-                  <pic:nvPicPr>
-                    <pic:cNvPr id="581622843" name=""/>
+                    <pic:cNvPr id="2072753702" name=""/>
                     <pic:cNvPicPr/>
                   </pic:nvPicPr>
                   <pic:blipFill>
@@ -1472,7 +1545,204 @@
                   <pic:spPr>
                     <a:xfrm>
                       <a:off x="0" y="0"/>
-                      <a:ext cx="2773090" cy="3325164"/>
+                      <a:ext cx="3982006" cy="2553056"/>
+                    </a:xfrm>
+                    <a:prstGeom prst="rect">
+                      <a:avLst/>
+                    </a:prstGeom>
+                  </pic:spPr>
+                </pic:pic>
+              </a:graphicData>
+            </a:graphic>
+          </wp:inline>
+        </w:drawing>
+      </w:r>
+    </w:p>
+    <w:p>
+      <w:pPr>
+        <w:pStyle w:val="Prrafodelista"/>
+        <w:rPr>
+          <w:rFonts w:ascii="Arial" w:hAnsi="Arial" w:cs="Arial"/>
+        </w:rPr>
+      </w:pPr>
+    </w:p>
+    <w:p>
+      <w:pPr>
+        <w:pStyle w:val="Prrafodelista"/>
+        <w:rPr>
+          <w:rFonts w:ascii="Arial" w:hAnsi="Arial" w:cs="Arial"/>
+        </w:rPr>
+      </w:pPr>
+      <w:r>
+        <w:rPr>
+          <w:rFonts w:ascii="Arial" w:hAnsi="Arial" w:cs="Arial"/>
+        </w:rPr>
+        <w:t xml:space="preserve">En la figura se puede apreciar la obtención de la envolvente que se obtuvo a partir de la figura ojo de pez, sin </w:t>
+      </w:r>
+      <w:proofErr w:type="gramStart"/>
+      <w:r>
+        <w:rPr>
+          <w:rFonts w:ascii="Arial" w:hAnsi="Arial" w:cs="Arial"/>
+        </w:rPr>
+        <w:t>embargo</w:t>
+      </w:r>
+      <w:proofErr w:type="gramEnd"/>
+      <w:r>
+        <w:rPr>
+          <w:rFonts w:ascii="Arial" w:hAnsi="Arial" w:cs="Arial"/>
+        </w:rPr>
+        <w:t xml:space="preserve"> la cual cuenta </w:t>
+      </w:r>
+      <w:proofErr w:type="spellStart"/>
+      <w:r>
+        <w:rPr>
+          <w:rFonts w:ascii="Arial" w:hAnsi="Arial" w:cs="Arial"/>
+        </w:rPr>
+        <w:t>aun</w:t>
+      </w:r>
+      <w:proofErr w:type="spellEnd"/>
+      <w:r>
+        <w:rPr>
+          <w:rFonts w:ascii="Arial" w:hAnsi="Arial" w:cs="Arial"/>
+        </w:rPr>
+        <w:t xml:space="preserve"> con características de alta señal y las cuales se pueden tratar mediante el empleo de un </w:t>
+      </w:r>
+      <w:proofErr w:type="spellStart"/>
+      <w:r>
+        <w:rPr>
+          <w:rFonts w:ascii="Arial" w:hAnsi="Arial" w:cs="Arial"/>
+        </w:rPr>
+        <w:t>filtropasabajas</w:t>
+      </w:r>
+      <w:proofErr w:type="spellEnd"/>
+      <w:r>
+        <w:rPr>
+          <w:rFonts w:ascii="Arial" w:hAnsi="Arial" w:cs="Arial"/>
+        </w:rPr>
+        <w:t xml:space="preserve"> configura con una frecuencia de corte 0.3 obteniendo de </w:t>
+      </w:r>
+      <w:r>
+        <w:rPr>
+          <w:rFonts w:ascii="Arial" w:hAnsi="Arial" w:cs="Arial"/>
+        </w:rPr>
+        <w:lastRenderedPageBreak/>
+        <w:t>esta forma una señal más limpia y con la cual se podrán realizar los cálculos de la presión sistólica, media y diastólica.</w:t>
+      </w:r>
+    </w:p>
+    <w:p>
+      <w:pPr>
+        <w:pStyle w:val="Prrafodelista"/>
+        <w:rPr>
+          <w:rFonts w:ascii="Arial" w:hAnsi="Arial" w:cs="Arial"/>
+        </w:rPr>
+      </w:pPr>
+    </w:p>
+    <w:p>
+      <w:pPr>
+        <w:pStyle w:val="Prrafodelista"/>
+        <w:numPr>
+          <w:ilvl w:val="0"/>
+          <w:numId w:val="1"/>
+        </w:numPr>
+        <w:rPr>
+          <w:rFonts w:ascii="Arial" w:hAnsi="Arial" w:cs="Arial"/>
+        </w:rPr>
+      </w:pPr>
+      <w:r>
+        <w:rPr>
+          <w:rFonts w:ascii="Arial" w:hAnsi="Arial" w:cs="Arial"/>
+          <w:b/>
+          <w:bCs/>
+        </w:rPr>
+        <w:t>Amplitud máxima de la envolvente y presión media</w:t>
+      </w:r>
+    </w:p>
+    <w:p>
+      <w:pPr>
+        <w:pStyle w:val="Prrafodelista"/>
+        <w:rPr>
+          <w:rFonts w:ascii="Arial" w:hAnsi="Arial" w:cs="Arial"/>
+        </w:rPr>
+      </w:pPr>
+    </w:p>
+    <w:p>
+      <w:pPr>
+        <w:pStyle w:val="Prrafodelista"/>
+        <w:rPr>
+          <w:rFonts w:ascii="Arial" w:hAnsi="Arial" w:cs="Arial"/>
+        </w:rPr>
+      </w:pPr>
+      <w:r>
+        <w:rPr>
+          <w:rFonts w:ascii="Arial" w:hAnsi="Arial" w:cs="Arial"/>
+        </w:rPr>
+        <w:t xml:space="preserve">En función a la envolvente obtenida y el filtro </w:t>
+      </w:r>
+      <w:proofErr w:type="spellStart"/>
+      <w:r>
+        <w:rPr>
+          <w:rFonts w:ascii="Arial" w:hAnsi="Arial" w:cs="Arial"/>
+        </w:rPr>
+        <w:t>pasabajo</w:t>
+      </w:r>
+      <w:proofErr w:type="spellEnd"/>
+      <w:r>
+        <w:rPr>
+          <w:rFonts w:ascii="Arial" w:hAnsi="Arial" w:cs="Arial"/>
+        </w:rPr>
+        <w:t xml:space="preserve"> aplicado posteriormente la amplitud máxima de la señal se puede obtener a partir de la siguiente figura y cuyo pico se ubica en el punto 862 con una amplitud de 152 y una presión media equivalent</w:t>
+      </w:r>
+      <w:r>
+        <w:rPr>
+          <w:rFonts w:ascii="Arial" w:hAnsi="Arial" w:cs="Arial"/>
+        </w:rPr>
+        <w:t>e 112/80.</w:t>
+      </w:r>
+    </w:p>
+    <w:p>
+      <w:pPr>
+        <w:pStyle w:val="Prrafodelista"/>
+        <w:rPr>
+          <w:rFonts w:ascii="Arial" w:hAnsi="Arial" w:cs="Arial"/>
+        </w:rPr>
+      </w:pPr>
+    </w:p>
+    <w:p>
+      <w:pPr>
+        <w:pStyle w:val="Prrafodelista"/>
+        <w:rPr>
+          <w:rFonts w:ascii="Arial" w:hAnsi="Arial" w:cs="Arial"/>
+        </w:rPr>
+      </w:pPr>
+      <w:r>
+        <w:rPr>
+          <w:rFonts w:ascii="Arial" w:hAnsi="Arial" w:cs="Arial"/>
+        </w:rPr>
+        <w:drawing>
+          <wp:inline distT="0" distB="0" distL="0" distR="0" wp14:anchorId="04636B4D" wp14:editId="75181FAB">
+            <wp:extent cx="3905795" cy="2572109"/>
+            <wp:effectExtent l="0" t="0" r="0" b="0"/>
+            <wp:docPr id="168078411" name="Imagen 1"/>
+            <wp:cNvGraphicFramePr>
+              <a:graphicFrameLocks xmlns:a="http://schemas.openxmlformats.org/drawingml/2006/main" noChangeAspect="1"/>
+            </wp:cNvGraphicFramePr>
+            <a:graphic xmlns:a="http://schemas.openxmlformats.org/drawingml/2006/main">
+              <a:graphicData uri="http://schemas.openxmlformats.org/drawingml/2006/picture">
+                <pic:pic xmlns:pic="http://schemas.openxmlformats.org/drawingml/2006/picture">
+                  <pic:nvPicPr>
+                    <pic:cNvPr id="168078411" name=""/>
+                    <pic:cNvPicPr/>
+                  </pic:nvPicPr>
+                  <pic:blipFill>
+                    <a:blip r:embed="rId16"/>
+                    <a:stretch>
+                      <a:fillRect/>
+                    </a:stretch>
+                  </pic:blipFill>
+                  <pic:spPr>
+                    <a:xfrm>
+                      <a:off x="0" y="0"/>
+                      <a:ext cx="3905795" cy="2572109"/>
                     </a:xfrm>
                     <a:prstGeom prst="rect">
                       <a:avLst/>
@@ -1496,7 +1766,7 @@
 </file>
 
 <file path=word/numbering.xml><?xml version="1.0" encoding="utf-8"?>
-<w:numbering xmlns:wpc="http://schemas.microsoft.com/office/word/2010/wordprocessingCanvas" xmlns:cx="http://schemas.microsoft.com/office/drawing/2014/chartex" xmlns:cx1="http://schemas.microsoft.com/office/drawing/2015/9/8/chartex" xmlns:cx2="http://schemas.microsoft.com/office/drawing/2015/10/21/chartex" xmlns:cx3="http://schemas.microsoft.com/office/drawing/2016/5/9/chartex" xmlns:cx4="http://schemas.microsoft.com/office/drawing/2016/5/10/chartex" xmlns:cx5="http://schemas.microsoft.com/office/drawing/2016/5/11/chartex" xmlns:cx6="http://schemas.microsoft.com/office/drawing/2016/5/12/chartex" xmlns:cx7="http://schemas.microsoft.com/office/drawing/2016/5/13/chartex" xmlns:cx8="http://schemas.microsoft.com/office/drawing/2016/5/14/chartex" xmlns:mc="http://schemas.openxmlformats.org/markup-compatibility/2006" xmlns:aink="http://schemas.microsoft.com/office/drawing/2016/ink" xmlns:am3d="http://schemas.microsoft.com/office/drawing/2017/model3d" xmlns:o="urn:schemas-microsoft-com:office:office" xmlns:oel="http://schemas.microsoft.com/office/2019/extlst" xmlns:r="http://schemas.openxmlformats.org/officeDocument/2006/relationships" xmlns:m="http://schemas.openxmlformats.org/officeDocument/2006/math" xmlns:v="urn:schemas-microsoft-com:vml" xmlns:wp14="http://schemas.microsoft.com/office/word/2010/wordprocessingDrawing" xmlns:wp="http://schemas.openxmlformats.org/drawingml/2006/wordprocessingDrawing" xmlns:w10="urn:schemas-microsoft-com:office:word" xmlns:w="http://schemas.openxmlformats.org/wordprocessingml/2006/main" xmlns:w14="http://schemas.microsoft.com/office/word/2010/wordml" xmlns:w15="http://schemas.microsoft.com/office/word/2012/wordml" xmlns:w16cex="http://schemas.microsoft.com/office/word/2018/wordml/cex" xmlns:w16cid="http://schemas.microsoft.com/office/word/2016/wordml/cid" xmlns:w16="http://schemas.microsoft.com/office/word/2018/wordml" xmlns:w16du="http://schemas.microsoft.com/office/word/2023/wordml/word16du" xmlns:w16sdtdh="http://schemas.microsoft.com/office/word/2020/wordml/sdtdatahash" xmlns:w16se="http://schemas.microsoft.com/office/word/2015/wordml/symex" xmlns:wpg="http://schemas.microsoft.com/office/word/2010/wordprocessingGroup" xmlns:wpi="http://schemas.microsoft.com/office/word/2010/wordprocessingInk" xmlns:wne="http://schemas.microsoft.com/office/word/2006/wordml" xmlns:wps="http://schemas.microsoft.com/office/word/2010/wordprocessingShape" mc:Ignorable="w14 w15 w16se w16cid w16 w16cex w16sdtdh w16du wp14">
+<w:numbering xmlns:wpc="http://schemas.microsoft.com/office/word/2010/wordprocessingCanvas" xmlns:cx="http://schemas.microsoft.com/office/drawing/2014/chartex" xmlns:cx1="http://schemas.microsoft.com/office/drawing/2015/9/8/chartex" xmlns:cx2="http://schemas.microsoft.com/office/drawing/2015/10/21/chartex" xmlns:cx3="http://schemas.microsoft.com/office/drawing/2016/5/9/chartex" xmlns:cx4="http://schemas.microsoft.com/office/drawing/2016/5/10/chartex" xmlns:cx5="http://schemas.microsoft.com/office/drawing/2016/5/11/chartex" xmlns:cx6="http://schemas.microsoft.com/office/drawing/2016/5/12/chartex" xmlns:cx7="http://schemas.microsoft.com/office/drawing/2016/5/13/chartex" xmlns:cx8="http://schemas.microsoft.com/office/drawing/2016/5/14/chartex" xmlns:mc="http://schemas.openxmlformats.org/markup-compatibility/2006" xmlns:aink="http://schemas.microsoft.com/office/drawing/2016/ink" xmlns:am3d="http://schemas.microsoft.com/office/drawing/2017/model3d" xmlns:o="urn:schemas-microsoft-com:office:office" xmlns:oel="http://schemas.microsoft.com/office/2019/extlst" xmlns:r="http://schemas.openxmlformats.org/officeDocument/2006/relationships" xmlns:m="http://schemas.openxmlformats.org/officeDocument/2006/math" xmlns:v="urn:schemas-microsoft-com:vml" xmlns:wp14="http://schemas.microsoft.com/office/word/2010/wordprocessingDrawing" xmlns:wp="http://schemas.openxmlformats.org/drawingml/2006/wordprocessingDrawing" xmlns:w10="urn:schemas-microsoft-com:office:word" xmlns:w="http://schemas.openxmlformats.org/wordprocessingml/2006/main" xmlns:w14="http://schemas.microsoft.com/office/word/2010/wordml" xmlns:w15="http://schemas.microsoft.com/office/word/2012/wordml" xmlns:w16cex="http://schemas.microsoft.com/office/word/2018/wordml/cex" xmlns:w16cid="http://schemas.microsoft.com/office/word/2016/wordml/cid" xmlns:w16="http://schemas.microsoft.com/office/word/2018/wordml" xmlns:w16du="http://schemas.microsoft.com/office/word/2023/wordml/word16du" xmlns:w16sdtdh="http://schemas.microsoft.com/office/word/2020/wordml/sdtdatahash" xmlns:w16sdtfl="http://schemas.microsoft.com/office/word/2024/wordml/sdtformatlock" xmlns:w16se="http://schemas.microsoft.com/office/word/2015/wordml/symex" xmlns:wpg="http://schemas.microsoft.com/office/word/2010/wordprocessingGroup" xmlns:wpi="http://schemas.microsoft.com/office/word/2010/wordprocessingInk" xmlns:wne="http://schemas.microsoft.com/office/word/2006/wordml" xmlns:wps="http://schemas.microsoft.com/office/word/2010/wordprocessingShape" mc:Ignorable="w14 w15 w16se w16cid w16 w16cex w16sdtdh w16sdtfl w16du wp14">
   <w:abstractNum w:abstractNumId="0" w15:restartNumberingAfterBreak="0">
     <w:nsid w:val="1CD41ED6"/>
     <w:multiLevelType w:val="hybridMultilevel"/>
@@ -1709,7 +1979,7 @@
 </file>
 
 <file path=word/styles.xml><?xml version="1.0" encoding="utf-8"?>
-<w:styles xmlns:mc="http://schemas.openxmlformats.org/markup-compatibility/2006" xmlns:r="http://schemas.openxmlformats.org/officeDocument/2006/relationships" xmlns:w="http://schemas.openxmlformats.org/wordprocessingml/2006/main" xmlns:w14="http://schemas.microsoft.com/office/word/2010/wordml" xmlns:w15="http://schemas.microsoft.com/office/word/2012/wordml" xmlns:w16cex="http://schemas.microsoft.com/office/word/2018/wordml/cex" xmlns:w16cid="http://schemas.microsoft.com/office/word/2016/wordml/cid" xmlns:w16="http://schemas.microsoft.com/office/word/2018/wordml" xmlns:w16du="http://schemas.microsoft.com/office/word/2023/wordml/word16du" xmlns:w16sdtdh="http://schemas.microsoft.com/office/word/2020/wordml/sdtdatahash" xmlns:w16se="http://schemas.microsoft.com/office/word/2015/wordml/symex" mc:Ignorable="w14 w15 w16se w16cid w16 w16cex w16sdtdh w16du">
+<w:styles xmlns:mc="http://schemas.openxmlformats.org/markup-compatibility/2006" xmlns:r="http://schemas.openxmlformats.org/officeDocument/2006/relationships" xmlns:w="http://schemas.openxmlformats.org/wordprocessingml/2006/main" xmlns:w14="http://schemas.microsoft.com/office/word/2010/wordml" xmlns:w15="http://schemas.microsoft.com/office/word/2012/wordml" xmlns:w16cex="http://schemas.microsoft.com/office/word/2018/wordml/cex" xmlns:w16cid="http://schemas.microsoft.com/office/word/2016/wordml/cid" xmlns:w16="http://schemas.microsoft.com/office/word/2018/wordml" xmlns:w16du="http://schemas.microsoft.com/office/word/2023/wordml/word16du" xmlns:w16sdtdh="http://schemas.microsoft.com/office/word/2020/wordml/sdtdatahash" xmlns:w16sdtfl="http://schemas.microsoft.com/office/word/2024/wordml/sdtformatlock" xmlns:w16se="http://schemas.microsoft.com/office/word/2015/wordml/symex" mc:Ignorable="w14 w15 w16se w16cid w16 w16cex w16sdtdh w16sdtfl w16du">
   <w:docDefaults>
     <w:rPrDefault>
       <w:rPr>

</xml_diff>